<commit_message>
Correction du rapport: phase 1
</commit_message>
<xml_diff>
--- a/Report/rapport.docx
+++ b/Report/rapport.docx
@@ -307,47 +307,31 @@
           <w:u w:val="single"/>
         </w:rPr>
       </w:pPr>
-      <w:proofErr w:type="spellStart"/>
       <w:r>
         <w:rPr>
           <w:u w:val="single"/>
         </w:rPr>
-        <w:t>Calin</w:t>
-      </w:r>
-      <w:proofErr w:type="spellEnd"/>
+        <w:t>Calin Baptiste, matricule n°</w:t>
+      </w:r>
       <w:r>
         <w:rPr>
           <w:u w:val="single"/>
         </w:rPr>
-        <w:t xml:space="preserve"> Baptiste, matricule n°</w:t>
-      </w:r>
-      <w:r>
+        <w:t xml:space="preserve"> 010525</w:t>
+      </w:r>
+    </w:p>
+    <w:p>
+      <w:pPr>
+        <w:jc w:val="center"/>
         <w:rPr>
           <w:u w:val="single"/>
         </w:rPr>
-        <w:t xml:space="preserve"> 010525</w:t>
-      </w:r>
-    </w:p>
-    <w:p>
-      <w:pPr>
-        <w:jc w:val="center"/>
+      </w:pPr>
+      <w:r>
         <w:rPr>
           <w:u w:val="single"/>
         </w:rPr>
-      </w:pPr>
-      <w:proofErr w:type="spellStart"/>
-      <w:r>
-        <w:rPr>
-          <w:u w:val="single"/>
-        </w:rPr>
-        <w:t>Jamar</w:t>
-      </w:r>
-      <w:proofErr w:type="spellEnd"/>
-      <w:r>
-        <w:rPr>
-          <w:u w:val="single"/>
-        </w:rPr>
-        <w:t xml:space="preserve"> Frédéric, matricule n° 181699</w:t>
+        <w:t>Jamar Frédéric, matricule n° 181699</w:t>
       </w:r>
       <w:r>
         <w:rPr>
@@ -461,15 +445,7 @@
         <w:t>Notre</w:t>
       </w:r>
       <w:r>
-        <w:t xml:space="preserve"> implémentation s’exécute depuis la classe de démo “</w:t>
-      </w:r>
-      <w:proofErr w:type="spellStart"/>
-      <w:r>
-        <w:t>RoutingDemo</w:t>
-      </w:r>
-      <w:proofErr w:type="spellEnd"/>
-      <w:r>
-        <w:t xml:space="preserve">”. </w:t>
+        <w:t xml:space="preserve"> implémentation s’exécute depuis la classe de démo “RoutingDemo”. </w:t>
       </w:r>
       <w:r>
         <w:t>La partie qui concerne le dump de la FIB est faite dans chaque routeur car notre applicatif tou</w:t>
@@ -478,13 +454,8 @@
         <w:t>rne sans cesse dans le cas où une modification est apportée</w:t>
       </w:r>
       <w:r>
-        <w:t xml:space="preserve"> dans la topologie. Les </w:t>
-      </w:r>
-      <w:proofErr w:type="spellStart"/>
-      <w:r>
-        <w:t>graphviz</w:t>
-      </w:r>
-      <w:proofErr w:type="spellEnd"/>
+        <w:t xml:space="preserve"> dans la topologie. Les graphviz</w:t>
+      </w:r>
       <w:r>
         <w:t xml:space="preserve"> ne sont pas créés</w:t>
       </w:r>
@@ -497,28 +468,149 @@
       <w:r>
         <w:t>« </w:t>
       </w:r>
-      <w:proofErr w:type="spellStart"/>
       <w:r>
         <w:t>verbose</w:t>
       </w:r>
-      <w:proofErr w:type="spellEnd"/>
       <w:r>
         <w:t> »</w:t>
       </w:r>
       <w:r>
-        <w:t xml:space="preserve"> dans la classe </w:t>
-      </w:r>
-      <w:proofErr w:type="spellStart"/>
-      <w:r>
-        <w:t>LSPRoutingProtocol</w:t>
-      </w:r>
-      <w:proofErr w:type="spellEnd"/>
+        <w:t xml:space="preserve"> dans la classe LSPRoutingProtocol.</w:t>
+      </w:r>
+    </w:p>
+    <w:p>
+      <w:pPr>
+        <w:pStyle w:val="Titre1"/>
+        <w:rPr>
+          <w:lang w:val="fr-FR"/>
+        </w:rPr>
+      </w:pPr>
+      <w:r>
+        <w:rPr>
+          <w:lang w:val="fr-FR"/>
+        </w:rPr>
+        <w:t xml:space="preserve">Approche utilisée </w:t>
+      </w:r>
+    </w:p>
+    <w:p/>
+    <w:p>
+      <w:pPr>
+        <w:jc w:val="both"/>
+      </w:pPr>
+      <w:r>
+        <w:t>En premier lieu, la</w:t>
+      </w:r>
+      <w:r>
+        <w:t xml:space="preserve"> fonctionnalité </w:t>
+      </w:r>
+      <w:r>
+        <w:t xml:space="preserve">de base à </w:t>
+      </w:r>
+      <w:r>
+        <w:t>développer</w:t>
+      </w:r>
+      <w:r>
+        <w:t xml:space="preserve"> était</w:t>
+      </w:r>
+      <w:r>
+        <w:t xml:space="preserve"> </w:t>
+      </w:r>
+      <w:r>
+        <w:t>la découverte des voisins pour le routeur. On a donc mis en place l’envoi de</w:t>
+      </w:r>
+      <w:r>
+        <w:t xml:space="preserve"> messages HELLO et ensuite géré</w:t>
+      </w:r>
+      <w:r>
+        <w:t xml:space="preserve"> la réception de ces derniers pour construire une liste de voisins</w:t>
+      </w:r>
+      <w:r>
+        <w:t xml:space="preserve"> pour chaque routeur</w:t>
+      </w:r>
       <w:r>
         <w:t>.</w:t>
       </w:r>
     </w:p>
     <w:p>
       <w:pPr>
+        <w:jc w:val="both"/>
+      </w:pPr>
+    </w:p>
+    <w:p>
+      <w:pPr>
+        <w:jc w:val="both"/>
+      </w:pPr>
+      <w:r>
+        <w:t>En deuxième lieu, après la découverte des voisins par le routeur, il a été décidé de développer la partie du protocole LSP. Ayant la liste des voisins, nous pouvions alors commencer l’envoi de messages LSP et la gestion de la LSDB lors de la réception des LSPMessage.</w:t>
+      </w:r>
+    </w:p>
+    <w:p>
+      <w:pPr>
+        <w:jc w:val="both"/>
+      </w:pPr>
+    </w:p>
+    <w:p>
+      <w:pPr>
+        <w:jc w:val="both"/>
+      </w:pPr>
+      <w:r>
+        <w:t>En troisième lieu, il a été convenu d’afficher, dans une forme correcte, dans la console, les messages entrants et sortant du routeur avec leur contenu</w:t>
+      </w:r>
+      <w:r>
+        <w:t xml:space="preserve"> afin de détecter un éventuel problème dans les datagrammes</w:t>
+      </w:r>
+      <w:r>
+        <w:t>.</w:t>
+      </w:r>
+    </w:p>
+    <w:p>
+      <w:pPr>
+        <w:jc w:val="both"/>
+      </w:pPr>
+    </w:p>
+    <w:p>
+      <w:pPr>
+        <w:jc w:val="both"/>
+      </w:pPr>
+      <w:r>
+        <w:t>En quatrième lieu, l’algorithme de Dijkstra devait être développé afin de calculer, sur base de la LSDB, les mei</w:t>
+      </w:r>
+      <w:r>
+        <w:t>lleures routes pour toute</w:t>
+      </w:r>
+      <w:bookmarkStart w:id="1" w:name="_GoBack"/>
+      <w:bookmarkEnd w:id="1"/>
+      <w:r>
+        <w:t xml:space="preserve"> la topologie du réseau. Une fois l’algorithme terminé, le résultat devait être placé dans la FIB du routeur pour y être sauvegardé et utilisé.</w:t>
+      </w:r>
+    </w:p>
+    <w:p>
+      <w:pPr>
+        <w:jc w:val="both"/>
+      </w:pPr>
+    </w:p>
+    <w:p>
+      <w:pPr>
+        <w:jc w:val="both"/>
+      </w:pPr>
+      <w:r>
+        <w:t>En dernier lieu, un mode verbeux a été ajouté dans le cas où l’application nécessiterait un debugging. Le contenu des messages n’était plus qu’</w:t>
+      </w:r>
+      <w:r>
+        <w:t>affiché</w:t>
+      </w:r>
+      <w:r>
+        <w:t xml:space="preserve"> dans le mode verbeux. </w:t>
+      </w:r>
+      <w:r>
+        <w:t>Le même comportement a été appliqué</w:t>
+      </w:r>
+      <w:r>
+        <w:t xml:space="preserve"> pour les messages entrants. </w:t>
+      </w:r>
+    </w:p>
+    <w:p>
+      <w:pPr>
         <w:pStyle w:val="Titre1"/>
         <w:rPr>
           <w:lang w:val="fr-FR"/>
@@ -528,152 +620,203 @@
         <w:rPr>
           <w:lang w:val="fr-FR"/>
         </w:rPr>
-        <w:t xml:space="preserve">Approche utilisée </w:t>
+        <w:t xml:space="preserve">Description </w:t>
+      </w:r>
+      <w:r>
+        <w:rPr>
+          <w:lang w:val="fr-FR"/>
+        </w:rPr>
+        <w:t>des</w:t>
+      </w:r>
+      <w:r>
+        <w:rPr>
+          <w:lang w:val="fr-FR"/>
+        </w:rPr>
+        <w:t xml:space="preserve"> classes</w:t>
       </w:r>
     </w:p>
     <w:p/>
     <w:p>
       <w:pPr>
-        <w:jc w:val="both"/>
-      </w:pPr>
-      <w:r>
-        <w:t>En premier lieu, la</w:t>
-      </w:r>
-      <w:r>
-        <w:t xml:space="preserve"> fonctionnalité </w:t>
-      </w:r>
-      <w:r>
-        <w:t xml:space="preserve">de base à </w:t>
-      </w:r>
-      <w:r>
-        <w:t>développer</w:t>
-      </w:r>
-      <w:r>
-        <w:t xml:space="preserve"> était</w:t>
+        <w:pStyle w:val="Titre2"/>
+        <w:rPr>
+          <w:lang w:val="fr-FR"/>
+        </w:rPr>
+      </w:pPr>
+      <w:r>
+        <w:rPr>
+          <w:lang w:val="fr-FR"/>
+        </w:rPr>
+        <w:t>RoutingDemo:</w:t>
+      </w:r>
+    </w:p>
+    <w:p>
+      <w:pPr>
+        <w:jc w:val="both"/>
+      </w:pPr>
+      <w:r>
+        <w:t xml:space="preserve">Cette classe permet </w:t>
+      </w:r>
+      <w:r>
+        <w:t>de charger la topologie réseaux d’un fichier texte et un scheduler dans l’objet Network. Ensuite, dans l’objet Network</w:t>
+      </w:r>
+      <w:r>
+        <w:t>,</w:t>
+      </w:r>
+      <w:r>
+        <w:t xml:space="preserve"> les routeurs instanciés reçoivent leur applicatif LSPRoutingProtocol.</w:t>
+      </w:r>
+      <w:r>
+        <w:t xml:space="preserve"> Une fois les routeurs chargés de leur partie applicative, le scheduler est lancé.</w:t>
+      </w:r>
+    </w:p>
+    <w:p/>
+    <w:p>
+      <w:pPr>
+        <w:pStyle w:val="Titre2"/>
+        <w:rPr>
+          <w:lang w:val="fr-FR"/>
+        </w:rPr>
+      </w:pPr>
+      <w:r>
+        <w:rPr>
+          <w:lang w:val="fr-FR"/>
+        </w:rPr>
+        <w:t>LSPRoutingProtocol:</w:t>
+      </w:r>
+    </w:p>
+    <w:p>
+      <w:pPr>
+        <w:jc w:val="both"/>
+      </w:pPr>
+      <w:r>
+        <w:t xml:space="preserve">Cette classe permet </w:t>
+      </w:r>
+      <w:r>
+        <w:t>au routeur connaître toute la topologie du réseau en implémentant correctement les protocoles HELLO et LSP.</w:t>
+      </w:r>
+      <w:r>
+        <w:t xml:space="preserve"> Elle permet également de fournir à la FIB les meilleures routes calculées pour chaque point.</w:t>
       </w:r>
       <w:r>
         <w:t xml:space="preserve"> </w:t>
       </w:r>
       <w:r>
-        <w:t>la découverte des voisins pour le routeur. On a donc mis en place l’envoi de messages HELLO et ensuite gérer la réception de ces derniers pour construire une liste de voisins</w:t>
-      </w:r>
-      <w:r>
-        <w:t xml:space="preserve"> pour chaque routeur</w:t>
-      </w:r>
-      <w:r>
-        <w:t>.</w:t>
-      </w:r>
-    </w:p>
-    <w:p>
-      <w:pPr>
-        <w:jc w:val="both"/>
-      </w:pPr>
-    </w:p>
-    <w:p>
-      <w:pPr>
-        <w:jc w:val="both"/>
-      </w:pPr>
-      <w:r>
-        <w:t xml:space="preserve">En deuxième lieu, après la découverte des voisins par le routeur, il a été décidé de développer la partie du protocole LSP. Ayant la liste des voisins, nous pouvions alors commencer l’envoi de messages LSP et la gestion de la LSDB lors de la réception des </w:t>
-      </w:r>
-      <w:proofErr w:type="spellStart"/>
-      <w:r>
+        <w:t xml:space="preserve">Dans la méthode « start », un « AbstractTimer » est lancé pour chaque action avec un timer différent et paramétrable pour certains. Le routeur va d’abord </w:t>
+      </w:r>
+      <w:r>
+        <w:t xml:space="preserve">commencer à </w:t>
+      </w:r>
+      <w:r>
+        <w:t>envoyer des messages HELLO en broadcast et traiter les reçus dans la méthode héritée, « receive »</w:t>
+      </w:r>
+      <w:r>
+        <w:t>, pour connaître ses voisins et établir une liste de ces derniers. Par la suite, des messages LSP vont commencer à être envoyés en broadcast et traiter en retour par la méthode héritée « receive ». Tant que la LSDB, base de données des LSP reçus, est vide, le calcul des chemins les plus courts ne commencera pas. Une fois des LSP sauvegardés dans la LSDB, la classe commandera le calcul des chemins les plus courts en y passant la liste des LSP sauvés. Une fois que le calcul est terminé, le résultat obtenu est placé dans la FIB.</w:t>
+      </w:r>
+    </w:p>
+    <w:p/>
+    <w:p>
+      <w:pPr>
+        <w:pStyle w:val="Titre2"/>
+        <w:rPr>
+          <w:lang w:val="fr-FR"/>
+        </w:rPr>
+      </w:pPr>
+      <w:r>
+        <w:rPr>
+          <w:lang w:val="fr-FR"/>
+        </w:rPr>
+        <w:t>LSPRoutingEntry</w:t>
+      </w:r>
+      <w:r>
+        <w:rPr>
+          <w:lang w:val="fr-FR"/>
+        </w:rPr>
+        <w:t>:</w:t>
+      </w:r>
+    </w:p>
+    <w:p>
+      <w:pPr>
+        <w:jc w:val="both"/>
+      </w:pPr>
+      <w:r>
+        <w:t xml:space="preserve">Cette classe permet </w:t>
+      </w:r>
+      <w:r>
+        <w:t>l’ajout d’un chemin calculé dans la FIB.</w:t>
+      </w:r>
+    </w:p>
+    <w:p/>
+    <w:p>
+      <w:pPr>
+        <w:pStyle w:val="Titre2"/>
+        <w:rPr>
+          <w:lang w:val="fr-FR"/>
+        </w:rPr>
+      </w:pPr>
+      <w:r>
+        <w:rPr>
+          <w:lang w:val="fr-FR"/>
+        </w:rPr>
+        <w:t>HelloMessage</w:t>
+      </w:r>
+      <w:r>
+        <w:rPr>
+          <w:lang w:val="fr-FR"/>
+        </w:rPr>
+        <w:t>:</w:t>
+      </w:r>
+    </w:p>
+    <w:p>
+      <w:pPr>
+        <w:jc w:val="both"/>
+      </w:pPr>
+      <w:r>
+        <w:t xml:space="preserve">Cette classe permet </w:t>
+      </w:r>
+      <w:r>
+        <w:t xml:space="preserve">la manipulation d’un message Hello reçu ou à envoyer. Un message Hello est structuré sous la forme d’un champ routeur, d’un autre champ désignant l’adresse </w:t>
+      </w:r>
+      <w:r>
+        <w:t>IP</w:t>
+      </w:r>
+      <w:r>
+        <w:t xml:space="preserve"> utilisée par ce routeur et, enfin, d’un dernier champ désignant l’interface utilisée par ce routeur.</w:t>
+      </w:r>
+    </w:p>
+    <w:p/>
+    <w:p>
+      <w:pPr>
+        <w:pStyle w:val="Titre2"/>
+        <w:rPr>
+          <w:lang w:val="fr-FR"/>
+        </w:rPr>
+      </w:pPr>
+      <w:r>
+        <w:rPr>
+          <w:lang w:val="fr-FR"/>
+        </w:rPr>
         <w:t>LSPMessage</w:t>
       </w:r>
-      <w:proofErr w:type="spellEnd"/>
-      <w:r>
-        <w:t>.</w:t>
-      </w:r>
-    </w:p>
-    <w:p>
-      <w:pPr>
-        <w:jc w:val="both"/>
-      </w:pPr>
-    </w:p>
-    <w:p>
-      <w:pPr>
-        <w:jc w:val="both"/>
-      </w:pPr>
-      <w:r>
-        <w:t>En troisième lieu, il a été convenu d’afficher, dans une forme correcte, dans la console, les messages entrants et sortant du routeur avec leur contenu</w:t>
-      </w:r>
-      <w:r>
-        <w:t xml:space="preserve"> afin de détecter un éventuel problème dans les datagrammes</w:t>
-      </w:r>
-      <w:r>
-        <w:t>.</w:t>
-      </w:r>
-    </w:p>
-    <w:p>
-      <w:pPr>
-        <w:jc w:val="both"/>
-      </w:pPr>
-    </w:p>
-    <w:p>
-      <w:pPr>
-        <w:jc w:val="both"/>
-      </w:pPr>
-      <w:r>
-        <w:t>En quatrième lieu, l’algorithme de Dijkstra devait être développé afin de calculer, sur base de la LSDB, les meilleures routes pour toutes la topologie du réseau. Une fois l’algorithme terminé, le résultat devait être placé dans la FIB du routeur pour y être sauvegardé et utilisé.</w:t>
-      </w:r>
-    </w:p>
-    <w:p>
-      <w:pPr>
-        <w:jc w:val="both"/>
-      </w:pPr>
-    </w:p>
-    <w:p>
-      <w:pPr>
-        <w:jc w:val="both"/>
-      </w:pPr>
-      <w:r>
-        <w:t xml:space="preserve">En dernier lieu, un mode verbeux a été ajouté dans le cas où l’application nécessiterait un </w:t>
-      </w:r>
-      <w:proofErr w:type="spellStart"/>
-      <w:r>
-        <w:t>debugging</w:t>
-      </w:r>
-      <w:proofErr w:type="spellEnd"/>
-      <w:r>
-        <w:t>. Le contenu des messages n’était plus qu’</w:t>
-      </w:r>
-      <w:r>
-        <w:t>affiché</w:t>
-      </w:r>
-      <w:r>
-        <w:t xml:space="preserve"> dans le mode verbeux. </w:t>
-      </w:r>
-      <w:r>
-        <w:t>Le même comportement a été appliqué</w:t>
-      </w:r>
-      <w:r>
-        <w:t xml:space="preserve"> pour les messages entrants. </w:t>
-      </w:r>
-    </w:p>
-    <w:p>
-      <w:pPr>
-        <w:pStyle w:val="Titre1"/>
-        <w:rPr>
-          <w:lang w:val="fr-FR"/>
-        </w:rPr>
-      </w:pPr>
-      <w:r>
-        <w:rPr>
-          <w:lang w:val="fr-FR"/>
-        </w:rPr>
-        <w:t xml:space="preserve">Description </w:t>
-      </w:r>
-      <w:r>
-        <w:rPr>
-          <w:lang w:val="fr-FR"/>
-        </w:rPr>
-        <w:t>des</w:t>
-      </w:r>
-      <w:r>
-        <w:rPr>
-          <w:lang w:val="fr-FR"/>
-        </w:rPr>
-        <w:t xml:space="preserve"> classes</w:t>
+      <w:r>
+        <w:rPr>
+          <w:lang w:val="fr-FR"/>
+        </w:rPr>
+        <w:t>:</w:t>
+      </w:r>
+    </w:p>
+    <w:p>
+      <w:pPr>
+        <w:jc w:val="both"/>
+      </w:pPr>
+      <w:r>
+        <w:t xml:space="preserve">Cette classe permet </w:t>
+      </w:r>
+      <w:r>
+        <w:t xml:space="preserve">la manipulation d’un message LSP structuré sous la forme d’un champ « routerIP » désignant l’adresse IP du routeur manipulant l’objet, d’un deuxième champ « numSeq » représentant le numéro de séquence du message, d’un troisième champ sous forme de dictionnaire ayant pour clé </w:t>
+      </w:r>
+      <w:r>
+        <w:t>une adresse IP et pour valeur un entier désignant le cout vers cette adresse IP.</w:t>
       </w:r>
     </w:p>
     <w:p/>
@@ -684,22 +827,18 @@
           <w:lang w:val="fr-FR"/>
         </w:rPr>
       </w:pPr>
-      <w:proofErr w:type="spellStart"/>
-      <w:proofErr w:type="gramStart"/>
-      <w:r>
-        <w:rPr>
-          <w:lang w:val="fr-FR"/>
-        </w:rPr>
-        <w:t>RoutingDemo</w:t>
-      </w:r>
-      <w:proofErr w:type="spellEnd"/>
+      <w:r>
+        <w:rPr>
+          <w:lang w:val="fr-FR"/>
+        </w:rPr>
+        <w:t>Link</w:t>
+      </w:r>
       <w:r>
         <w:rPr>
           <w:lang w:val="fr-FR"/>
         </w:rPr>
         <w:t>:</w:t>
       </w:r>
-      <w:proofErr w:type="gramEnd"/>
     </w:p>
     <w:p>
       <w:pPr>
@@ -709,40 +848,37 @@
         <w:t xml:space="preserve">Cette classe permet </w:t>
       </w:r>
       <w:r>
-        <w:t xml:space="preserve">de charger la topologie réseaux d’un fichier texte et un </w:t>
-      </w:r>
-      <w:proofErr w:type="spellStart"/>
-      <w:r>
-        <w:t>scheduler</w:t>
-      </w:r>
-      <w:proofErr w:type="spellEnd"/>
-      <w:r>
-        <w:t xml:space="preserve"> dans l’objet Network. Ensuite, dans l’objet Network</w:t>
-      </w:r>
-      <w:r>
-        <w:t>,</w:t>
-      </w:r>
-      <w:r>
-        <w:t xml:space="preserve"> les routeurs instanciés reçoivent leur applicatif </w:t>
-      </w:r>
-      <w:proofErr w:type="spellStart"/>
-      <w:r>
-        <w:t>LSPRoutingProtocol</w:t>
-      </w:r>
-      <w:proofErr w:type="spellEnd"/>
-      <w:r>
-        <w:t>.</w:t>
-      </w:r>
-      <w:r>
-        <w:t xml:space="preserve"> Une fois les routeurs chargés de leur partie applicative, le </w:t>
-      </w:r>
-      <w:proofErr w:type="spellStart"/>
-      <w:r>
-        <w:t>scheduler</w:t>
-      </w:r>
-      <w:proofErr w:type="spellEnd"/>
-      <w:r>
-        <w:t xml:space="preserve"> est lancé.</w:t>
+        <w:t xml:space="preserve">de définir, pour l’algorithme de Dijkstra, un lien/chemin entre deux routeurs/points. Le lien a une source, une destination </w:t>
+      </w:r>
+      <w:r>
+        <w:t>étant</w:t>
+      </w:r>
+      <w:r>
+        <w:t xml:space="preserve"> des objets de type </w:t>
+      </w:r>
+      <w:r>
+        <w:t>« </w:t>
+      </w:r>
+      <w:r>
+        <w:t>IPAddress</w:t>
+      </w:r>
+      <w:r>
+        <w:t> »</w:t>
+      </w:r>
+      <w:r>
+        <w:t xml:space="preserve">, un objet </w:t>
+      </w:r>
+      <w:r>
+        <w:t>« </w:t>
+      </w:r>
+      <w:r>
+        <w:t>IPInterfaceAdapter</w:t>
+      </w:r>
+      <w:r>
+        <w:t> »</w:t>
+      </w:r>
+      <w:r>
+        <w:t xml:space="preserve"> et enfin un coût sous forme d’entier.</w:t>
       </w:r>
     </w:p>
     <w:p/>
@@ -753,22 +889,18 @@
           <w:lang w:val="fr-FR"/>
         </w:rPr>
       </w:pPr>
-      <w:proofErr w:type="spellStart"/>
-      <w:proofErr w:type="gramStart"/>
-      <w:r>
-        <w:rPr>
-          <w:lang w:val="fr-FR"/>
-        </w:rPr>
-        <w:t>LSPRoutingProtocol</w:t>
-      </w:r>
-      <w:proofErr w:type="spellEnd"/>
+      <w:r>
+        <w:rPr>
+          <w:lang w:val="fr-FR"/>
+        </w:rPr>
+        <w:t>Point</w:t>
+      </w:r>
       <w:r>
         <w:rPr>
           <w:lang w:val="fr-FR"/>
         </w:rPr>
         <w:t>:</w:t>
       </w:r>
-      <w:proofErr w:type="gramEnd"/>
     </w:p>
     <w:p>
       <w:pPr>
@@ -778,65 +910,48 @@
         <w:t xml:space="preserve">Cette classe permet </w:t>
       </w:r>
       <w:r>
-        <w:t>au routeur connaître toute la topologie du réseau en implémentant correctement les protocoles HELLO et LSP.</w:t>
-      </w:r>
-      <w:r>
-        <w:t xml:space="preserve"> Elle permet également de fournir à la FIB les meilleures routes calculées pour chaque point.</w:t>
+        <w:t>de définir, pour l’algorithme de Dijkstra, un routeur/point possédant une adresse IP comme identifiant, un coût total depuis une source donnée, une liste des liens/chemins, avec le coût pour chaque, enregistrés pour arriver à la destination de façon la plus courte, un booléen pour connaître si ce point, lors du calcul, a déjà été visité ou non, un deuxième booléen pour savoir si ce point étant la source et enfin un ou plusieurs liens attachés à ce point (fournis par la LSDB).</w:t>
+      </w:r>
+    </w:p>
+    <w:p/>
+    <w:p>
+      <w:pPr>
+        <w:pStyle w:val="Titre2"/>
+        <w:rPr>
+          <w:lang w:val="fr-FR"/>
+        </w:rPr>
+      </w:pPr>
+      <w:r>
+        <w:rPr>
+          <w:lang w:val="fr-FR"/>
+        </w:rPr>
+        <w:t>Graph</w:t>
+      </w:r>
+      <w:r>
+        <w:rPr>
+          <w:lang w:val="fr-FR"/>
+        </w:rPr>
+        <w:t>:</w:t>
+      </w:r>
+    </w:p>
+    <w:p>
+      <w:pPr>
+        <w:jc w:val="both"/>
+      </w:pPr>
+      <w:r>
+        <w:t xml:space="preserve">Cette classe permet </w:t>
+      </w:r>
+      <w:r>
+        <w:t xml:space="preserve">de faire une représentation </w:t>
+      </w:r>
+      <w:r>
+        <w:t>mathématique</w:t>
       </w:r>
       <w:r>
         <w:t xml:space="preserve"> </w:t>
       </w:r>
       <w:r>
-        <w:t>Dans la méthode « </w:t>
-      </w:r>
-      <w:proofErr w:type="spellStart"/>
-      <w:r>
-        <w:t>start</w:t>
-      </w:r>
-      <w:proofErr w:type="spellEnd"/>
-      <w:r>
-        <w:t> », un « </w:t>
-      </w:r>
-      <w:proofErr w:type="spellStart"/>
-      <w:r>
-        <w:t>AbstractTimer</w:t>
-      </w:r>
-      <w:proofErr w:type="spellEnd"/>
-      <w:r>
-        <w:t xml:space="preserve"> » est lancé pour chaque action avec un </w:t>
-      </w:r>
-      <w:proofErr w:type="spellStart"/>
-      <w:r>
-        <w:t>timer</w:t>
-      </w:r>
-      <w:proofErr w:type="spellEnd"/>
-      <w:r>
-        <w:t xml:space="preserve"> différent et paramétrable pour certains. Le routeur va d’abord </w:t>
-      </w:r>
-      <w:r>
-        <w:t xml:space="preserve">commencer à </w:t>
-      </w:r>
-      <w:r>
-        <w:t>envoyer des messages HELLO en broadcast et traiter les reçus dans la méthode héritée, « </w:t>
-      </w:r>
-      <w:proofErr w:type="spellStart"/>
-      <w:r>
-        <w:t>receive</w:t>
-      </w:r>
-      <w:proofErr w:type="spellEnd"/>
-      <w:r>
-        <w:t> »</w:t>
-      </w:r>
-      <w:r>
-        <w:t>, pour connaître ses voisins et établir une liste de ces derniers. Par la suite, des messages LSP vont commencer à être envoyés en broadcast et traiter en retour par la méthode héritée « </w:t>
-      </w:r>
-      <w:proofErr w:type="spellStart"/>
-      <w:r>
-        <w:t>receive</w:t>
-      </w:r>
-      <w:proofErr w:type="spellEnd"/>
-      <w:r>
-        <w:t> ». Tant que la LSDB, base de données des LSP reçus, est vide, le calcul des chemins les plus courts ne commencera pas. Une fois des LSP sauvegardés dans la LSDB, la classe commandera le calcul des chemins les plus courts en y passant la liste des LSP sauvés. Une fois que le calcul est terminé, le résultat obtenu est placé dans la FIB.</w:t>
+        <w:t>de la topologie et d’en extraire, pour chaque point, le plus court chemin pour chaque point en manipulant les objets « Link » et « Point » avec l’algorithme de Dijkstra.</w:t>
       </w:r>
     </w:p>
     <w:p/>
@@ -847,278 +962,18 @@
           <w:lang w:val="fr-FR"/>
         </w:rPr>
       </w:pPr>
-      <w:proofErr w:type="spellStart"/>
-      <w:proofErr w:type="gramStart"/>
-      <w:r>
-        <w:rPr>
-          <w:lang w:val="fr-FR"/>
-        </w:rPr>
-        <w:t>LSPRoutingEntry</w:t>
-      </w:r>
-      <w:proofErr w:type="spellEnd"/>
+      <w:r>
+        <w:rPr>
+          <w:lang w:val="fr-FR"/>
+        </w:rPr>
+        <w:t>Constants</w:t>
+      </w:r>
       <w:r>
         <w:rPr>
           <w:lang w:val="fr-FR"/>
         </w:rPr>
         <w:t>:</w:t>
       </w:r>
-      <w:proofErr w:type="gramEnd"/>
-    </w:p>
-    <w:p>
-      <w:pPr>
-        <w:jc w:val="both"/>
-      </w:pPr>
-      <w:r>
-        <w:t xml:space="preserve">Cette classe permet </w:t>
-      </w:r>
-      <w:r>
-        <w:t>l’ajout d’un chemin calculé dans la FIB.</w:t>
-      </w:r>
-    </w:p>
-    <w:p/>
-    <w:p>
-      <w:pPr>
-        <w:pStyle w:val="Titre2"/>
-        <w:rPr>
-          <w:lang w:val="fr-FR"/>
-        </w:rPr>
-      </w:pPr>
-      <w:proofErr w:type="spellStart"/>
-      <w:proofErr w:type="gramStart"/>
-      <w:r>
-        <w:rPr>
-          <w:lang w:val="fr-FR"/>
-        </w:rPr>
-        <w:t>HelloMessage</w:t>
-      </w:r>
-      <w:proofErr w:type="spellEnd"/>
-      <w:r>
-        <w:rPr>
-          <w:lang w:val="fr-FR"/>
-        </w:rPr>
-        <w:t>:</w:t>
-      </w:r>
-      <w:proofErr w:type="gramEnd"/>
-    </w:p>
-    <w:p>
-      <w:pPr>
-        <w:jc w:val="both"/>
-      </w:pPr>
-      <w:r>
-        <w:t xml:space="preserve">Cette classe permet </w:t>
-      </w:r>
-      <w:r>
-        <w:t xml:space="preserve">la manipulation d’un message Hello reçu ou à envoyer. Un message Hello est structuré sous la forme d’un champ routeur, d’un autre champ désignant l’adresse </w:t>
-      </w:r>
-      <w:r>
-        <w:t>IP</w:t>
-      </w:r>
-      <w:r>
-        <w:t xml:space="preserve"> utilisée par ce routeur et, enfin, d’un dernier champ désignant l’interface utilisée par ce routeur.</w:t>
-      </w:r>
-    </w:p>
-    <w:p/>
-    <w:p>
-      <w:pPr>
-        <w:pStyle w:val="Titre2"/>
-        <w:rPr>
-          <w:lang w:val="fr-FR"/>
-        </w:rPr>
-      </w:pPr>
-      <w:proofErr w:type="spellStart"/>
-      <w:proofErr w:type="gramStart"/>
-      <w:r>
-        <w:rPr>
-          <w:lang w:val="fr-FR"/>
-        </w:rPr>
-        <w:t>LSPMessage</w:t>
-      </w:r>
-      <w:proofErr w:type="spellEnd"/>
-      <w:r>
-        <w:rPr>
-          <w:lang w:val="fr-FR"/>
-        </w:rPr>
-        <w:t>:</w:t>
-      </w:r>
-      <w:proofErr w:type="gramEnd"/>
-    </w:p>
-    <w:p>
-      <w:pPr>
-        <w:jc w:val="both"/>
-      </w:pPr>
-      <w:r>
-        <w:t xml:space="preserve">Cette classe permet </w:t>
-      </w:r>
-      <w:r>
-        <w:t xml:space="preserve">la manipulation d’un message LSP structuré sous la forme d’un champ « routerIP » désignant l’adresse IP du routeur manipulant l’objet, d’un deuxième champ « numSeq » représentant le numéro de séquence du message, d’un troisième champ sous forme de dictionnaire ayant pour clé </w:t>
-      </w:r>
-      <w:r>
-        <w:t>une adresse IP et pour valeur un entier désignant le cout vers cette adresse IP.</w:t>
-      </w:r>
-    </w:p>
-    <w:p/>
-    <w:p>
-      <w:pPr>
-        <w:pStyle w:val="Titre2"/>
-        <w:rPr>
-          <w:lang w:val="fr-FR"/>
-        </w:rPr>
-      </w:pPr>
-      <w:proofErr w:type="gramStart"/>
-      <w:r>
-        <w:rPr>
-          <w:lang w:val="fr-FR"/>
-        </w:rPr>
-        <w:t>Link</w:t>
-      </w:r>
-      <w:r>
-        <w:rPr>
-          <w:lang w:val="fr-FR"/>
-        </w:rPr>
-        <w:t>:</w:t>
-      </w:r>
-      <w:proofErr w:type="gramEnd"/>
-    </w:p>
-    <w:p>
-      <w:pPr>
-        <w:jc w:val="both"/>
-      </w:pPr>
-      <w:r>
-        <w:t xml:space="preserve">Cette classe permet </w:t>
-      </w:r>
-      <w:r>
-        <w:t xml:space="preserve">de définir, pour l’algorithme de Dijkstra, un lien/chemin entre deux routeurs/points. Le lien a une source, une destination </w:t>
-      </w:r>
-      <w:r>
-        <w:t>étant</w:t>
-      </w:r>
-      <w:r>
-        <w:t xml:space="preserve"> des objets de type </w:t>
-      </w:r>
-      <w:r>
-        <w:t>« </w:t>
-      </w:r>
-      <w:r>
-        <w:t>IPAddress</w:t>
-      </w:r>
-      <w:r>
-        <w:t> »</w:t>
-      </w:r>
-      <w:r>
-        <w:t xml:space="preserve">, un objet </w:t>
-      </w:r>
-      <w:r>
-        <w:t>« </w:t>
-      </w:r>
-      <w:r>
-        <w:t>IPInterfaceAdapter</w:t>
-      </w:r>
-      <w:r>
-        <w:t> »</w:t>
-      </w:r>
-      <w:r>
-        <w:t xml:space="preserve"> et enfin un coût sous forme d’entier.</w:t>
-      </w:r>
-    </w:p>
-    <w:p/>
-    <w:p>
-      <w:pPr>
-        <w:pStyle w:val="Titre2"/>
-        <w:rPr>
-          <w:lang w:val="fr-FR"/>
-        </w:rPr>
-      </w:pPr>
-      <w:proofErr w:type="gramStart"/>
-      <w:r>
-        <w:rPr>
-          <w:lang w:val="fr-FR"/>
-        </w:rPr>
-        <w:t>Point</w:t>
-      </w:r>
-      <w:r>
-        <w:rPr>
-          <w:lang w:val="fr-FR"/>
-        </w:rPr>
-        <w:t>:</w:t>
-      </w:r>
-      <w:proofErr w:type="gramEnd"/>
-    </w:p>
-    <w:p>
-      <w:pPr>
-        <w:jc w:val="both"/>
-      </w:pPr>
-      <w:r>
-        <w:t xml:space="preserve">Cette classe permet </w:t>
-      </w:r>
-      <w:r>
-        <w:t>de définir, pour l’algorithme de Dijkstra, un routeur/point possédant une adresse IP comme identifiant, un coût total depuis une source donnée, une liste des liens/chemins, avec le coût pour chaque, enregistrés pour arriver à la destination de façon la plus courte, un booléen pour connaître si ce point, lors du calcul, a déjà été visité ou non, un deuxième booléen pour savoir si ce point étant la source et enfin un ou plusieurs liens attachés à ce point (fournis par la LSDB).</w:t>
-      </w:r>
-    </w:p>
-    <w:p/>
-    <w:p>
-      <w:pPr>
-        <w:pStyle w:val="Titre2"/>
-        <w:rPr>
-          <w:lang w:val="fr-FR"/>
-        </w:rPr>
-      </w:pPr>
-      <w:proofErr w:type="gramStart"/>
-      <w:r>
-        <w:rPr>
-          <w:lang w:val="fr-FR"/>
-        </w:rPr>
-        <w:t>Graph</w:t>
-      </w:r>
-      <w:r>
-        <w:rPr>
-          <w:lang w:val="fr-FR"/>
-        </w:rPr>
-        <w:t>:</w:t>
-      </w:r>
-      <w:proofErr w:type="gramEnd"/>
-    </w:p>
-    <w:p>
-      <w:pPr>
-        <w:jc w:val="both"/>
-      </w:pPr>
-      <w:r>
-        <w:t xml:space="preserve">Cette classe permet </w:t>
-      </w:r>
-      <w:r>
-        <w:t xml:space="preserve">de faire une représentation </w:t>
-      </w:r>
-      <w:r>
-        <w:t>mathématique</w:t>
-      </w:r>
-      <w:r>
-        <w:t xml:space="preserve"> </w:t>
-      </w:r>
-      <w:r>
-        <w:t>de la topologie et d’en extraire, pour chaque point, le plus court chemin pour chaque point en manipulant les objets « Link » et « Point » avec l’algorithme de Dijkstra.</w:t>
-      </w:r>
-    </w:p>
-    <w:p/>
-    <w:p>
-      <w:pPr>
-        <w:pStyle w:val="Titre2"/>
-        <w:rPr>
-          <w:lang w:val="fr-FR"/>
-        </w:rPr>
-      </w:pPr>
-      <w:proofErr w:type="gramStart"/>
-      <w:r>
-        <w:rPr>
-          <w:lang w:val="fr-FR"/>
-        </w:rPr>
-        <w:t>Constants</w:t>
-      </w:r>
-      <w:r>
-        <w:rPr>
-          <w:lang w:val="fr-FR"/>
-        </w:rPr>
-        <w:t>:</w:t>
-      </w:r>
-      <w:proofErr w:type="gramEnd"/>
     </w:p>
     <w:p>
       <w:pPr>
@@ -1166,23 +1021,7 @@
         </w:numPr>
       </w:pPr>
       <w:r>
-        <w:t xml:space="preserve">Les </w:t>
-      </w:r>
-      <w:proofErr w:type="spellStart"/>
-      <w:r>
-        <w:t>HelloMessages</w:t>
-      </w:r>
-      <w:proofErr w:type="spellEnd"/>
-      <w:r>
-        <w:t xml:space="preserve"> sortants ou entrants (</w:t>
-      </w:r>
-      <w:proofErr w:type="spellStart"/>
-      <w:r>
-        <w:t>entrants</w:t>
-      </w:r>
-      <w:proofErr w:type="spellEnd"/>
-      <w:r>
-        <w:t xml:space="preserve"> que si le mode verbeux est activé) :</w:t>
+        <w:t>Les HelloMessages sortants ou entrants (entrants que si le mode verbeux est activé) :</w:t>
       </w:r>
     </w:p>
     <w:p>
@@ -1200,27 +1039,7 @@
           <w:szCs w:val="18"/>
           <w:lang w:val="en-US"/>
         </w:rPr>
-        <w:t xml:space="preserve">INFO </w:t>
-      </w:r>
-      <w:proofErr w:type="gramStart"/>
-      <w:r>
-        <w:rPr>
-          <w:rFonts w:ascii="Consolas" w:hAnsi="Consolas"/>
-          <w:sz w:val="18"/>
-          <w:szCs w:val="18"/>
-          <w:lang w:val="en-US"/>
-        </w:rPr>
-        <w:t xml:space="preserve">  :</w:t>
-      </w:r>
-      <w:proofErr w:type="gramEnd"/>
-      <w:r>
-        <w:rPr>
-          <w:rFonts w:ascii="Consolas" w:hAnsi="Consolas"/>
-          <w:sz w:val="18"/>
-          <w:szCs w:val="18"/>
-          <w:lang w:val="en-US"/>
-        </w:rPr>
-        <w:t xml:space="preserve"> Sending HELLO on Router [R1] ...</w:t>
+        <w:t>INFO   : Sending HELLO on Router [R1] ...</w:t>
       </w:r>
     </w:p>
     <w:p>
@@ -1241,27 +1060,7 @@
           <w:szCs w:val="18"/>
           <w:lang w:val="en-US"/>
         </w:rPr>
-        <w:t xml:space="preserve">INFO </w:t>
-      </w:r>
-      <w:proofErr w:type="gramStart"/>
-      <w:r>
-        <w:rPr>
-          <w:rFonts w:ascii="Consolas" w:hAnsi="Consolas"/>
-          <w:sz w:val="18"/>
-          <w:szCs w:val="18"/>
-          <w:lang w:val="en-US"/>
-        </w:rPr>
-        <w:t xml:space="preserve">  :</w:t>
-      </w:r>
-      <w:proofErr w:type="gramEnd"/>
-      <w:r>
-        <w:rPr>
-          <w:rFonts w:ascii="Consolas" w:hAnsi="Consolas"/>
-          <w:sz w:val="18"/>
-          <w:szCs w:val="18"/>
-          <w:lang w:val="en-US"/>
-        </w:rPr>
-        <w:t xml:space="preserve"> Sending LSP on Router [R1] ...</w:t>
+        <w:t>INFO   : Sending LSP on Router [R1] ...</w:t>
       </w:r>
     </w:p>
     <w:p>
@@ -1294,27 +1093,7 @@
           <w:szCs w:val="18"/>
           <w:lang w:val="en-US"/>
         </w:rPr>
-        <w:t xml:space="preserve">INFO </w:t>
-      </w:r>
-      <w:proofErr w:type="gramStart"/>
-      <w:r>
-        <w:rPr>
-          <w:rFonts w:ascii="Consolas" w:hAnsi="Consolas"/>
-          <w:sz w:val="18"/>
-          <w:szCs w:val="18"/>
-          <w:lang w:val="en-US"/>
-        </w:rPr>
-        <w:t xml:space="preserve">  :</w:t>
-      </w:r>
-      <w:proofErr w:type="gramEnd"/>
-      <w:r>
-        <w:rPr>
-          <w:rFonts w:ascii="Consolas" w:hAnsi="Consolas"/>
-          <w:sz w:val="18"/>
-          <w:szCs w:val="18"/>
-          <w:lang w:val="en-US"/>
-        </w:rPr>
-        <w:t xml:space="preserve"> Router [R2] 192.168.4.1 on eth0 SEND</w:t>
+        <w:t>INFO   : Router [R2] 192.168.4.1 on eth0 SEND</w:t>
       </w:r>
       <w:r>
         <w:rPr>
@@ -1344,46 +1123,7 @@
           <w:lang w:val="en-US"/>
         </w:rPr>
         <w:tab/>
-      </w:r>
-      <w:proofErr w:type="spellStart"/>
-      <w:r>
-        <w:rPr>
-          <w:rFonts w:ascii="Consolas" w:hAnsi="Consolas"/>
-          <w:sz w:val="18"/>
-          <w:szCs w:val="18"/>
-          <w:lang w:val="en-US"/>
-        </w:rPr>
-        <w:t>src</w:t>
-      </w:r>
-      <w:proofErr w:type="spellEnd"/>
-      <w:r>
-        <w:rPr>
-          <w:rFonts w:ascii="Consolas" w:hAnsi="Consolas"/>
-          <w:sz w:val="18"/>
-          <w:szCs w:val="18"/>
-          <w:lang w:val="en-US"/>
-        </w:rPr>
-        <w:t xml:space="preserve">=192.168.1.2, </w:t>
-      </w:r>
-      <w:proofErr w:type="spellStart"/>
-      <w:r>
-        <w:rPr>
-          <w:rFonts w:ascii="Consolas" w:hAnsi="Consolas"/>
-          <w:sz w:val="18"/>
-          <w:szCs w:val="18"/>
-          <w:lang w:val="en-US"/>
-        </w:rPr>
-        <w:t>dst</w:t>
-      </w:r>
-      <w:proofErr w:type="spellEnd"/>
-      <w:r>
-        <w:rPr>
-          <w:rFonts w:ascii="Consolas" w:hAnsi="Consolas"/>
-          <w:sz w:val="18"/>
-          <w:szCs w:val="18"/>
-          <w:lang w:val="en-US"/>
-        </w:rPr>
-        <w:t>=255.255.255.255, proto=1, payload=[HELLO[R=Router [R2]; FROM=192.168.4.1; ETH=eth0]]</w:t>
+        <w:t>src=192.168.1.2, dst=255.255.255.255, proto=1, payload=[HELLO[R=Router [R2]; FROM=192.168.4.1; ETH=eth0]]</w:t>
       </w:r>
     </w:p>
     <w:p>
@@ -1404,27 +1144,7 @@
           <w:szCs w:val="18"/>
           <w:lang w:val="en-US"/>
         </w:rPr>
-        <w:t xml:space="preserve">INFO </w:t>
-      </w:r>
-      <w:proofErr w:type="gramStart"/>
-      <w:r>
-        <w:rPr>
-          <w:rFonts w:ascii="Consolas" w:hAnsi="Consolas"/>
-          <w:sz w:val="18"/>
-          <w:szCs w:val="18"/>
-          <w:lang w:val="en-US"/>
-        </w:rPr>
-        <w:t xml:space="preserve">  :</w:t>
-      </w:r>
-      <w:proofErr w:type="gramEnd"/>
-      <w:r>
-        <w:rPr>
-          <w:rFonts w:ascii="Consolas" w:hAnsi="Consolas"/>
-          <w:sz w:val="18"/>
-          <w:szCs w:val="18"/>
-          <w:lang w:val="en-US"/>
-        </w:rPr>
-        <w:t xml:space="preserve"> Router [R1] 192.168.1.1 on eth2 RCVE</w:t>
+        <w:t>INFO   : Router [R1] 192.168.1.1 on eth2 RCVE</w:t>
       </w:r>
       <w:r>
         <w:rPr>
@@ -1454,46 +1174,7 @@
           <w:lang w:val="en-US"/>
         </w:rPr>
         <w:tab/>
-      </w:r>
-      <w:proofErr w:type="spellStart"/>
-      <w:r>
-        <w:rPr>
-          <w:rFonts w:ascii="Consolas" w:hAnsi="Consolas"/>
-          <w:sz w:val="18"/>
-          <w:szCs w:val="18"/>
-          <w:lang w:val="en-US"/>
-        </w:rPr>
-        <w:t>src</w:t>
-      </w:r>
-      <w:proofErr w:type="spellEnd"/>
-      <w:r>
-        <w:rPr>
-          <w:rFonts w:ascii="Consolas" w:hAnsi="Consolas"/>
-          <w:sz w:val="18"/>
-          <w:szCs w:val="18"/>
-          <w:lang w:val="en-US"/>
-        </w:rPr>
-        <w:t xml:space="preserve">=191.168.255.2, </w:t>
-      </w:r>
-      <w:proofErr w:type="spellStart"/>
-      <w:r>
-        <w:rPr>
-          <w:rFonts w:ascii="Consolas" w:hAnsi="Consolas"/>
-          <w:sz w:val="18"/>
-          <w:szCs w:val="18"/>
-          <w:lang w:val="en-US"/>
-        </w:rPr>
-        <w:t>dst</w:t>
-      </w:r>
-      <w:proofErr w:type="spellEnd"/>
-      <w:r>
-        <w:rPr>
-          <w:rFonts w:ascii="Consolas" w:hAnsi="Consolas"/>
-          <w:sz w:val="18"/>
-          <w:szCs w:val="18"/>
-          <w:lang w:val="en-US"/>
-        </w:rPr>
-        <w:t xml:space="preserve">=255.255.255.255, proto=1, payload=[HELLO[R=Router [R2]; FROM=192.168.4.1; ETH=eth3]] </w:t>
+        <w:t xml:space="preserve">src=191.168.255.2, dst=255.255.255.255, proto=1, payload=[HELLO[R=Router [R2]; FROM=192.168.4.1; ETH=eth3]] </w:t>
       </w:r>
     </w:p>
     <w:p>
@@ -1514,27 +1195,7 @@
           <w:szCs w:val="18"/>
           <w:lang w:val="en-US"/>
         </w:rPr>
-        <w:t xml:space="preserve">INFO </w:t>
-      </w:r>
-      <w:proofErr w:type="gramStart"/>
-      <w:r>
-        <w:rPr>
-          <w:rFonts w:ascii="Consolas" w:hAnsi="Consolas"/>
-          <w:sz w:val="18"/>
-          <w:szCs w:val="18"/>
-          <w:lang w:val="en-US"/>
-        </w:rPr>
-        <w:t xml:space="preserve">  :</w:t>
-      </w:r>
-      <w:proofErr w:type="gramEnd"/>
-      <w:r>
-        <w:rPr>
-          <w:rFonts w:ascii="Consolas" w:hAnsi="Consolas"/>
-          <w:sz w:val="18"/>
-          <w:szCs w:val="18"/>
-          <w:lang w:val="en-US"/>
-        </w:rPr>
-        <w:t xml:space="preserve"> Router [R1] 192.168.1.1 on eth2 RCVE</w:t>
+        <w:t>INFO   : Router [R1] 192.168.1.1 on eth2 RCVE</w:t>
       </w:r>
       <w:r>
         <w:rPr>
@@ -1564,46 +1225,7 @@
           <w:lang w:val="en-US"/>
         </w:rPr>
         <w:tab/>
-      </w:r>
-      <w:proofErr w:type="spellStart"/>
-      <w:r>
-        <w:rPr>
-          <w:rFonts w:ascii="Consolas" w:hAnsi="Consolas"/>
-          <w:sz w:val="18"/>
-          <w:szCs w:val="18"/>
-          <w:lang w:val="en-US"/>
-        </w:rPr>
-        <w:t>src</w:t>
-      </w:r>
-      <w:proofErr w:type="spellEnd"/>
-      <w:r>
-        <w:rPr>
-          <w:rFonts w:ascii="Consolas" w:hAnsi="Consolas"/>
-          <w:sz w:val="18"/>
-          <w:szCs w:val="18"/>
-          <w:lang w:val="en-US"/>
-        </w:rPr>
-        <w:t xml:space="preserve">=191.168.255.2, </w:t>
-      </w:r>
-      <w:proofErr w:type="spellStart"/>
-      <w:r>
-        <w:rPr>
-          <w:rFonts w:ascii="Consolas" w:hAnsi="Consolas"/>
-          <w:sz w:val="18"/>
-          <w:szCs w:val="18"/>
-          <w:lang w:val="en-US"/>
-        </w:rPr>
-        <w:t>dst</w:t>
-      </w:r>
-      <w:proofErr w:type="spellEnd"/>
-      <w:r>
-        <w:rPr>
-          <w:rFonts w:ascii="Consolas" w:hAnsi="Consolas"/>
-          <w:sz w:val="18"/>
-          <w:szCs w:val="18"/>
-          <w:lang w:val="en-US"/>
-        </w:rPr>
-        <w:t>=255.255.255.255, proto=1, payload=[LSP[FROM=192.168.4.1 ; NUMSEQ=0 ; ADJROUTER={{192.168.1.1=1}}]]</w:t>
+        <w:t>src=191.168.255.2, dst=255.255.255.255, proto=1, payload=[LSP[FROM=192.168.4.1 ; NUMSEQ=0 ; ADJROUTER={{192.168.1.1=1}}]]</w:t>
       </w:r>
     </w:p>
     <w:p>
@@ -1624,27 +1246,7 @@
           <w:szCs w:val="18"/>
           <w:lang w:val="en-US"/>
         </w:rPr>
-        <w:t xml:space="preserve">INFO </w:t>
-      </w:r>
-      <w:proofErr w:type="gramStart"/>
-      <w:r>
-        <w:rPr>
-          <w:rFonts w:ascii="Consolas" w:hAnsi="Consolas"/>
-          <w:sz w:val="18"/>
-          <w:szCs w:val="18"/>
-          <w:lang w:val="en-US"/>
-        </w:rPr>
-        <w:t xml:space="preserve">  :</w:t>
-      </w:r>
-      <w:proofErr w:type="gramEnd"/>
-      <w:r>
-        <w:rPr>
-          <w:rFonts w:ascii="Consolas" w:hAnsi="Consolas"/>
-          <w:sz w:val="18"/>
-          <w:szCs w:val="18"/>
-          <w:lang w:val="en-US"/>
-        </w:rPr>
-        <w:t xml:space="preserve"> Router [R1] 192.168.1.1 on eth0 SEND</w:t>
+        <w:t>INFO   : Router [R1] 192.168.1.1 on eth0 SEND</w:t>
       </w:r>
       <w:r>
         <w:rPr>
@@ -1674,46 +1276,7 @@
           <w:lang w:val="en-US"/>
         </w:rPr>
         <w:tab/>
-      </w:r>
-      <w:proofErr w:type="spellStart"/>
-      <w:r>
-        <w:rPr>
-          <w:rFonts w:ascii="Consolas" w:hAnsi="Consolas"/>
-          <w:sz w:val="18"/>
-          <w:szCs w:val="18"/>
-          <w:lang w:val="en-US"/>
-        </w:rPr>
-        <w:t>src</w:t>
-      </w:r>
-      <w:proofErr w:type="spellEnd"/>
-      <w:r>
-        <w:rPr>
-          <w:rFonts w:ascii="Consolas" w:hAnsi="Consolas"/>
-          <w:sz w:val="18"/>
-          <w:szCs w:val="18"/>
-          <w:lang w:val="en-US"/>
-        </w:rPr>
-        <w:t xml:space="preserve">=192.168.0.1, </w:t>
-      </w:r>
-      <w:proofErr w:type="spellStart"/>
-      <w:r>
-        <w:rPr>
-          <w:rFonts w:ascii="Consolas" w:hAnsi="Consolas"/>
-          <w:sz w:val="18"/>
-          <w:szCs w:val="18"/>
-          <w:lang w:val="en-US"/>
-        </w:rPr>
-        <w:t>dst</w:t>
-      </w:r>
-      <w:proofErr w:type="spellEnd"/>
-      <w:r>
-        <w:rPr>
-          <w:rFonts w:ascii="Consolas" w:hAnsi="Consolas"/>
-          <w:sz w:val="18"/>
-          <w:szCs w:val="18"/>
-          <w:lang w:val="en-US"/>
-        </w:rPr>
-        <w:t>=255.255.255.255, proto=1, payload=[LSP[FROM=192.168.4.1 ; NUMSEQ=0 ; ADJROUTER={{192.168.1.1=1}}]]</w:t>
+        <w:t>src=192.168.0.1, dst=255.255.255.255, proto=1, payload=[LSP[FROM=192.168.4.1 ; NUMSEQ=0 ; ADJROUTER={{192.168.1.1=1}}]]</w:t>
       </w:r>
     </w:p>
     <w:p>
@@ -1752,27 +1315,7 @@
           <w:szCs w:val="18"/>
           <w:lang w:val="en-US"/>
         </w:rPr>
-        <w:t xml:space="preserve">INFO </w:t>
-      </w:r>
-      <w:proofErr w:type="gramStart"/>
-      <w:r>
-        <w:rPr>
-          <w:rFonts w:ascii="Consolas" w:hAnsi="Consolas"/>
-          <w:sz w:val="18"/>
-          <w:szCs w:val="18"/>
-          <w:lang w:val="en-US"/>
-        </w:rPr>
-        <w:t xml:space="preserve">  :</w:t>
-      </w:r>
-      <w:proofErr w:type="gramEnd"/>
-      <w:r>
-        <w:rPr>
-          <w:rFonts w:ascii="Consolas" w:hAnsi="Consolas"/>
-          <w:sz w:val="18"/>
-          <w:szCs w:val="18"/>
-          <w:lang w:val="en-US"/>
-        </w:rPr>
-        <w:t xml:space="preserve"> Router [R1</w:t>
+        <w:t>INFO   : Router [R1</w:t>
       </w:r>
       <w:r>
         <w:rPr>
@@ -1802,27 +1345,7 @@
           <w:szCs w:val="18"/>
           <w:lang w:val="en-US"/>
         </w:rPr>
-        <w:t xml:space="preserve">INFO </w:t>
-      </w:r>
-      <w:proofErr w:type="gramStart"/>
-      <w:r>
-        <w:rPr>
-          <w:rFonts w:ascii="Consolas" w:hAnsi="Consolas"/>
-          <w:sz w:val="18"/>
-          <w:szCs w:val="18"/>
-          <w:lang w:val="en-US"/>
-        </w:rPr>
-        <w:t xml:space="preserve">  :</w:t>
-      </w:r>
-      <w:proofErr w:type="gramEnd"/>
-      <w:r>
-        <w:rPr>
-          <w:rFonts w:ascii="Consolas" w:hAnsi="Consolas"/>
-          <w:sz w:val="18"/>
-          <w:szCs w:val="18"/>
-          <w:lang w:val="en-US"/>
-        </w:rPr>
-        <w:t xml:space="preserve"> Router [R1] has best route from 192.168.5.1--&gt;192.168.3.1 : 192.168.5.1-&gt;192.168.1.1-&gt;192.168.4.1-&gt;192.168.3.1 cost 9</w:t>
+        <w:t>INFO   : Router [R1] has best route from 192.168.5.1--&gt;192.168.3.1 : 192.168.5.1-&gt;192.168.1.1-&gt;192.168.4.1-&gt;192.168.3.1 cost 9</w:t>
       </w:r>
     </w:p>
     <w:p>
@@ -1843,27 +1366,7 @@
           <w:szCs w:val="18"/>
           <w:lang w:val="en-US"/>
         </w:rPr>
-        <w:t xml:space="preserve">INFO </w:t>
-      </w:r>
-      <w:proofErr w:type="gramStart"/>
-      <w:r>
-        <w:rPr>
-          <w:rFonts w:ascii="Consolas" w:hAnsi="Consolas"/>
-          <w:sz w:val="18"/>
-          <w:szCs w:val="18"/>
-          <w:lang w:val="en-US"/>
-        </w:rPr>
-        <w:t xml:space="preserve">  :</w:t>
-      </w:r>
-      <w:proofErr w:type="gramEnd"/>
-      <w:r>
-        <w:rPr>
-          <w:rFonts w:ascii="Consolas" w:hAnsi="Consolas"/>
-          <w:sz w:val="18"/>
-          <w:szCs w:val="18"/>
-          <w:lang w:val="en-US"/>
-        </w:rPr>
-        <w:t xml:space="preserve"> Router [R1] has best route from 192.168.5.1--&gt;192.168.5.2 : 192.168.5.1-&gt;192.168.5.2 cost 10</w:t>
+        <w:t>INFO   : Router [R1] has best route from 192.168.5.1--&gt;192.168.5.2 : 192.168.5.1-&gt;192.168.5.2 cost 10</w:t>
       </w:r>
     </w:p>
     <w:p>
@@ -1884,27 +1387,7 @@
           <w:szCs w:val="18"/>
           <w:lang w:val="en-US"/>
         </w:rPr>
-        <w:t xml:space="preserve">INFO </w:t>
-      </w:r>
-      <w:proofErr w:type="gramStart"/>
-      <w:r>
-        <w:rPr>
-          <w:rFonts w:ascii="Consolas" w:hAnsi="Consolas"/>
-          <w:sz w:val="18"/>
-          <w:szCs w:val="18"/>
-          <w:lang w:val="en-US"/>
-        </w:rPr>
-        <w:t xml:space="preserve">  :</w:t>
-      </w:r>
-      <w:proofErr w:type="gramEnd"/>
-      <w:r>
-        <w:rPr>
-          <w:rFonts w:ascii="Consolas" w:hAnsi="Consolas"/>
-          <w:sz w:val="18"/>
-          <w:szCs w:val="18"/>
-          <w:lang w:val="en-US"/>
-        </w:rPr>
-        <w:t xml:space="preserve"> Router [R1] has best route from 192.168.5.2--&gt;192.168.4.1 : 192.168.5.2-&gt;192.168.3.1-&gt;192.168.4.1 cost 8</w:t>
+        <w:t>INFO   : Router [R1] has best route from 192.168.5.2--&gt;192.168.4.1 : 192.168.5.2-&gt;192.168.3.1-&gt;192.168.4.1 cost 8</w:t>
       </w:r>
     </w:p>
     <w:p>
@@ -1925,27 +1408,7 @@
           <w:szCs w:val="18"/>
           <w:lang w:val="en-US"/>
         </w:rPr>
-        <w:t xml:space="preserve">INFO </w:t>
-      </w:r>
-      <w:proofErr w:type="gramStart"/>
-      <w:r>
-        <w:rPr>
-          <w:rFonts w:ascii="Consolas" w:hAnsi="Consolas"/>
-          <w:sz w:val="18"/>
-          <w:szCs w:val="18"/>
-          <w:lang w:val="en-US"/>
-        </w:rPr>
-        <w:t xml:space="preserve">  :</w:t>
-      </w:r>
-      <w:proofErr w:type="gramEnd"/>
-      <w:r>
-        <w:rPr>
-          <w:rFonts w:ascii="Consolas" w:hAnsi="Consolas"/>
-          <w:sz w:val="18"/>
-          <w:szCs w:val="18"/>
-          <w:lang w:val="en-US"/>
-        </w:rPr>
-        <w:t xml:space="preserve"> Router [R1] has best route from 192.168.5.2--&gt;192.168.1.1 : 192.168.5.2-&gt;192.168.3.1-&gt;192.168.4.1-&gt;192.168.1.1 cost 9</w:t>
+        <w:t>INFO   : Router [R1] has best route from 192.168.5.2--&gt;192.168.1.1 : 192.168.5.2-&gt;192.168.3.1-&gt;192.168.4.1-&gt;192.168.1.1 cost 9</w:t>
       </w:r>
     </w:p>
     <w:p>
@@ -1966,27 +1429,7 @@
           <w:szCs w:val="18"/>
           <w:lang w:val="en-US"/>
         </w:rPr>
-        <w:t xml:space="preserve">INFO </w:t>
-      </w:r>
-      <w:proofErr w:type="gramStart"/>
-      <w:r>
-        <w:rPr>
-          <w:rFonts w:ascii="Consolas" w:hAnsi="Consolas"/>
-          <w:sz w:val="18"/>
-          <w:szCs w:val="18"/>
-          <w:lang w:val="en-US"/>
-        </w:rPr>
-        <w:t xml:space="preserve">  :</w:t>
-      </w:r>
-      <w:proofErr w:type="gramEnd"/>
-      <w:r>
-        <w:rPr>
-          <w:rFonts w:ascii="Consolas" w:hAnsi="Consolas"/>
-          <w:sz w:val="18"/>
-          <w:szCs w:val="18"/>
-          <w:lang w:val="en-US"/>
-        </w:rPr>
-        <w:t xml:space="preserve"> The shortest distance from IP 192.168.4.1 to IP 192.168.4.1 is 0 with []</w:t>
+        <w:t>INFO   : The shortest distance from IP 192.168.4.1 to IP 192.168.4.1 is 0 with []</w:t>
       </w:r>
     </w:p>
     <w:p>
@@ -2007,27 +1450,7 @@
           <w:szCs w:val="18"/>
           <w:lang w:val="en-US"/>
         </w:rPr>
-        <w:t xml:space="preserve">INFO </w:t>
-      </w:r>
-      <w:proofErr w:type="gramStart"/>
-      <w:r>
-        <w:rPr>
-          <w:rFonts w:ascii="Consolas" w:hAnsi="Consolas"/>
-          <w:sz w:val="18"/>
-          <w:szCs w:val="18"/>
-          <w:lang w:val="en-US"/>
-        </w:rPr>
-        <w:t xml:space="preserve">  :</w:t>
-      </w:r>
-      <w:proofErr w:type="gramEnd"/>
-      <w:r>
-        <w:rPr>
-          <w:rFonts w:ascii="Consolas" w:hAnsi="Consolas"/>
-          <w:sz w:val="18"/>
-          <w:szCs w:val="18"/>
-          <w:lang w:val="en-US"/>
-        </w:rPr>
-        <w:t xml:space="preserve"> The shortest distance from IP 192.168.4.1 to IP 192.168.1.1 is 1 with [Link from 192.168.4.1 to 192.168.1.1 eth1  cost 1]</w:t>
+        <w:t>INFO   : The shortest distance from IP 192.168.4.1 to IP 192.168.1.1 is 1 with [Link from 192.168.4.1 to 192.168.1.1 eth1  cost 1]</w:t>
       </w:r>
     </w:p>
     <w:p>
@@ -2048,27 +1471,7 @@
           <w:szCs w:val="18"/>
           <w:lang w:val="en-US"/>
         </w:rPr>
-        <w:t xml:space="preserve">INFO </w:t>
-      </w:r>
-      <w:proofErr w:type="gramStart"/>
-      <w:r>
-        <w:rPr>
-          <w:rFonts w:ascii="Consolas" w:hAnsi="Consolas"/>
-          <w:sz w:val="18"/>
-          <w:szCs w:val="18"/>
-          <w:lang w:val="en-US"/>
-        </w:rPr>
-        <w:t xml:space="preserve">  :</w:t>
-      </w:r>
-      <w:proofErr w:type="gramEnd"/>
-      <w:r>
-        <w:rPr>
-          <w:rFonts w:ascii="Consolas" w:hAnsi="Consolas"/>
-          <w:sz w:val="18"/>
-          <w:szCs w:val="18"/>
-          <w:lang w:val="en-US"/>
-        </w:rPr>
-        <w:t xml:space="preserve"> The shortest distance from IP 192.168.4.1 to IP 192.168.5.1 is 2 with [Link from 192.168.4.1 to 192.168.1.1 eth1  cost 1, Link from 192.168.1.1 to 192.168.5.1 eth1  cost 1]</w:t>
+        <w:t>INFO   : The shortest distance from IP 192.168.4.1 to IP 192.168.5.1 is 2 with [Link from 192.168.4.1 to 192.168.1.1 eth1  cost 1, Link from 192.168.1.1 to 192.168.5.1 eth1  cost 1]</w:t>
       </w:r>
     </w:p>
     <w:p>
@@ -2089,27 +1492,7 @@
           <w:szCs w:val="18"/>
           <w:lang w:val="en-US"/>
         </w:rPr>
-        <w:t xml:space="preserve">INFO </w:t>
-      </w:r>
-      <w:proofErr w:type="gramStart"/>
-      <w:r>
-        <w:rPr>
-          <w:rFonts w:ascii="Consolas" w:hAnsi="Consolas"/>
-          <w:sz w:val="18"/>
-          <w:szCs w:val="18"/>
-          <w:lang w:val="en-US"/>
-        </w:rPr>
-        <w:t xml:space="preserve">  :</w:t>
-      </w:r>
-      <w:proofErr w:type="gramEnd"/>
-      <w:r>
-        <w:rPr>
-          <w:rFonts w:ascii="Consolas" w:hAnsi="Consolas"/>
-          <w:sz w:val="18"/>
-          <w:szCs w:val="18"/>
-          <w:lang w:val="en-US"/>
-        </w:rPr>
-        <w:t xml:space="preserve"> The shortest distance from IP 192.168.4.1 to IP 192.168.3.1 is 7 with [Link from 192.168.4.1 to 192.168.3.1 eth0  cost 7]</w:t>
+        <w:t>INFO   : The shortest distance from IP 192.168.4.1 to IP 192.168.3.1 is 7 with [Link from 192.168.4.1 to 192.168.3.1 eth0  cost 7]</w:t>
       </w:r>
     </w:p>
     <w:p>
@@ -2163,44 +1546,20 @@
         <w:jc w:val="both"/>
       </w:pPr>
       <w:r>
-        <w:t xml:space="preserve">Ensuite, la gestion des </w:t>
-      </w:r>
-      <w:proofErr w:type="spellStart"/>
-      <w:r>
-        <w:t>AbstractTimer</w:t>
-      </w:r>
-      <w:proofErr w:type="spellEnd"/>
-      <w:r>
-        <w:t xml:space="preserve"> n’était pas des plus anodine. Sa manipulation n’est pas très explicite.</w:t>
-      </w:r>
-    </w:p>
-    <w:p>
-      <w:pPr>
-        <w:jc w:val="both"/>
-      </w:pPr>
-    </w:p>
-    <w:p>
-      <w:pPr>
-        <w:jc w:val="both"/>
-      </w:pPr>
-      <w:r>
-        <w:t xml:space="preserve">Enfin, l’algorithme de Dijkstra, toujours vu en mathématiques mais jamais implémenté, nous as pris quelques heures. Pour une meilleure compréhension de cet algorithme et de son </w:t>
-      </w:r>
-      <w:proofErr w:type="spellStart"/>
-      <w:r>
-        <w:t>debugging</w:t>
-      </w:r>
-      <w:proofErr w:type="spellEnd"/>
-      <w:r>
-        <w:t xml:space="preserve">, les objets ont été nommés comme en cours de mathématiques avec des liens et des points. Un premier jet consistait à calculer pour un point </w:t>
-      </w:r>
-      <w:proofErr w:type="spellStart"/>
-      <w:r>
-        <w:t>hardcodé</w:t>
-      </w:r>
-      <w:proofErr w:type="spellEnd"/>
-      <w:r>
-        <w:t xml:space="preserve"> les meilleures routes pour chaque point de la topologie. E</w:t>
+        <w:t>Ensuite, la gestion des AbstractTimer n’était pas des plus anodine. Sa manipulation n’est pas très explicite.</w:t>
+      </w:r>
+    </w:p>
+    <w:p>
+      <w:pPr>
+        <w:jc w:val="both"/>
+      </w:pPr>
+    </w:p>
+    <w:p>
+      <w:pPr>
+        <w:jc w:val="both"/>
+      </w:pPr>
+      <w:r>
+        <w:t>Enfin, l’algorithme de Dijkstra, toujours vu en mathématiques mais jamais implémenté, nous as pris quelques heures. Pour une meilleure compréhension de cet algorithme et de son debugging, les objets ont été nommés comme en cours de mathématiques avec des liens et des points. Un premier jet consistait à calculer pour un point hardcodé les meilleures routes pour chaque point de la topologie. E</w:t>
       </w:r>
       <w:r>
         <w:t>nsuite, après avoir calculé et</w:t>
@@ -2215,31 +1574,13 @@
         <w:t xml:space="preserve">t total </w:t>
       </w:r>
       <w:r>
-        <w:t xml:space="preserve">pour chaque point à partir du point fixe </w:t>
-      </w:r>
-      <w:proofErr w:type="spellStart"/>
-      <w:r>
-        <w:t>hardcodé</w:t>
-      </w:r>
-      <w:proofErr w:type="spellEnd"/>
-      <w:r>
-        <w:t>, le but du jeu était d’enregistrer les points visités avec le cout vers ce point dans une liste, appelée « </w:t>
-      </w:r>
-      <w:proofErr w:type="spellStart"/>
+        <w:t>pour chaque point à partir du point fixe hardcodé, le but du jeu était d’enregistrer les points visités avec le cout vers ce point dans une liste, appelée « </w:t>
+      </w:r>
       <w:r>
         <w:t>listOfCostsFromSrc</w:t>
       </w:r>
-      <w:proofErr w:type="spellEnd"/>
-      <w:r>
-        <w:t> ». Une fois cette liste intègre et correcte, notre but était de calculer pour chaque point les meilleures routes pour tous les autres points et renvoyer le résultat à la classe principale « </w:t>
-      </w:r>
-      <w:proofErr w:type="spellStart"/>
-      <w:r>
-        <w:t>LSPRoutingProtocol</w:t>
-      </w:r>
-      <w:proofErr w:type="spellEnd"/>
-      <w:r>
-        <w:t> ».</w:t>
+      <w:r>
+        <w:t> ». Une fois cette liste intègre et correcte, notre but était de calculer pour chaque point les meilleures routes pour tous les autres points et renvoyer le résultat à la classe principale « LSPRoutingProtocol ».</w:t>
       </w:r>
     </w:p>
     <w:p>
@@ -2279,11 +1620,9 @@
       <w:r>
         <w:t>« </w:t>
       </w:r>
-      <w:proofErr w:type="spellStart"/>
       <w:r>
         <w:t>Datagram</w:t>
       </w:r>
-      <w:proofErr w:type="spellEnd"/>
       <w:r>
         <w:t> »</w:t>
       </w:r>
@@ -2293,24 +1632,14 @@
       <w:r>
         <w:t>« </w:t>
       </w:r>
-      <w:proofErr w:type="spellStart"/>
       <w:r>
         <w:t>ip</w:t>
       </w:r>
-      <w:proofErr w:type="spellEnd"/>
       <w:r>
         <w:t> »</w:t>
       </w:r>
       <w:r>
-        <w:t xml:space="preserve">, un espace est manquant à la ligne 44 entre la </w:t>
-      </w:r>
-      <w:proofErr w:type="gramStart"/>
-      <w:r>
-        <w:t>« ,</w:t>
-      </w:r>
-      <w:proofErr w:type="gramEnd"/>
-      <w:r>
-        <w:t xml:space="preserve"> » </w:t>
+        <w:t xml:space="preserve">, un espace est manquant à la ligne 44 entre la « , » </w:t>
       </w:r>
       <w:r>
         <w:t>et</w:t>
@@ -2327,8 +1656,6 @@
       <w:r>
         <w:t>.</w:t>
       </w:r>
-      <w:bookmarkStart w:id="1" w:name="_GoBack"/>
-      <w:bookmarkEnd w:id="1"/>
     </w:p>
     <w:sectPr>
       <w:footerReference w:type="even" r:id="rId9"/>
@@ -2485,17 +1812,8 @@
         <w:sz w:val="20"/>
         <w:szCs w:val="20"/>
       </w:rPr>
-      <w:t xml:space="preserve">Baptiste </w:t>
+      <w:t>Baptiste Calin</w:t>
     </w:r>
-    <w:proofErr w:type="spellStart"/>
-    <w:r>
-      <w:rPr>
-        <w:sz w:val="20"/>
-        <w:szCs w:val="20"/>
-      </w:rPr>
-      <w:t>Calin</w:t>
-    </w:r>
-    <w:proofErr w:type="spellEnd"/>
     <w:r>
       <w:rPr>
         <w:sz w:val="20"/>
@@ -2531,17 +1849,8 @@
         <w:sz w:val="20"/>
         <w:szCs w:val="20"/>
       </w:rPr>
-      <w:t xml:space="preserve"> </w:t>
+      <w:t xml:space="preserve"> Jamar</w:t>
     </w:r>
-    <w:proofErr w:type="spellStart"/>
-    <w:r>
-      <w:rPr>
-        <w:sz w:val="20"/>
-        <w:szCs w:val="20"/>
-      </w:rPr>
-      <w:t>Jamar</w:t>
-    </w:r>
-    <w:proofErr w:type="spellEnd"/>
     <w:r>
       <w:rPr>
         <w:sz w:val="20"/>
@@ -2559,7 +1868,6 @@
         <w:szCs w:val="20"/>
       </w:rPr>
     </w:pPr>
-    <w:proofErr w:type="spellStart"/>
     <w:r>
       <w:rPr>
         <w:sz w:val="20"/>
@@ -2572,15 +1880,7 @@
         <w:sz w:val="20"/>
         <w:szCs w:val="20"/>
       </w:rPr>
-      <w:t>Mons</w:t>
-    </w:r>
-    <w:proofErr w:type="spellEnd"/>
-    <w:r>
-      <w:rPr>
-        <w:sz w:val="20"/>
-        <w:szCs w:val="20"/>
-      </w:rPr>
-      <w:t>, FS BC MA 60 (2017-2018)</w:t>
+      <w:t>Mons, FS BC MA 60 (2017-2018)</w:t>
     </w:r>
   </w:p>
   <w:p>
@@ -2614,7 +1914,7 @@
         <w:rStyle w:val="Numrodepage"/>
         <w:noProof/>
       </w:rPr>
-      <w:t>3</w:t>
+      <w:t>2</w:t>
     </w:r>
     <w:r>
       <w:rPr>

</xml_diff>

<commit_message>
Correction du rapport: phase 2
</commit_message>
<xml_diff>
--- a/Report/rapport.docx
+++ b/Report/rapport.docx
@@ -578,8 +578,6 @@
       <w:r>
         <w:t>lleures routes pour toute</w:t>
       </w:r>
-      <w:bookmarkStart w:id="1" w:name="_GoBack"/>
-      <w:bookmarkEnd w:id="1"/>
       <w:r>
         <w:t xml:space="preserve"> la topologie du réseau. Une fois l’algorithme terminé, le résultat devait être placé dans la FIB du routeur pour y être sauvegardé et utilisé.</w:t>
       </w:r>
@@ -693,7 +691,13 @@
         <w:t xml:space="preserve">Cette classe permet </w:t>
       </w:r>
       <w:r>
-        <w:t>au routeur connaître toute la topologie du réseau en implémentant correctement les protocoles HELLO et LSP.</w:t>
+        <w:t xml:space="preserve">au routeur </w:t>
+      </w:r>
+      <w:r>
+        <w:t xml:space="preserve">de </w:t>
+      </w:r>
+      <w:r>
+        <w:t>connaître toute la topologie du réseau en implémentant correctement les protocoles HELLO et LSP.</w:t>
       </w:r>
       <w:r>
         <w:t xml:space="preserve"> Elle permet également de fournir à la FIB les meilleures routes calculées pour chaque point.</w:t>
@@ -702,16 +706,49 @@
         <w:t xml:space="preserve"> </w:t>
       </w:r>
       <w:r>
-        <w:t xml:space="preserve">Dans la méthode « start », un « AbstractTimer » est lancé pour chaque action avec un timer différent et paramétrable pour certains. Le routeur va d’abord </w:t>
+        <w:t>Dans la méthode « start », un « AbstractTimer » est lancé pour chaque action avec un</w:t>
+      </w:r>
+      <w:r>
+        <w:t xml:space="preserve"> timer différent et paramétrable</w:t>
+      </w:r>
+      <w:r>
+        <w:t xml:space="preserve">. Le routeur va </w:t>
+      </w:r>
+      <w:r>
+        <w:t xml:space="preserve">tout </w:t>
+      </w:r>
+      <w:r>
+        <w:t xml:space="preserve">d’abord </w:t>
       </w:r>
       <w:r>
         <w:t xml:space="preserve">commencer à </w:t>
       </w:r>
       <w:r>
-        <w:t>envoyer des messages HELLO en broadcast et traiter les reçus dans la méthode héritée, « receive »</w:t>
-      </w:r>
-      <w:r>
-        <w:t>, pour connaître ses voisins et établir une liste de ces derniers. Par la suite, des messages LSP vont commencer à être envoyés en broadcast et traiter en retour par la méthode héritée « receive ». Tant que la LSDB, base de données des LSP reçus, est vide, le calcul des chemins les plus courts ne commencera pas. Une fois des LSP sauvegardés dans la LSDB, la classe commandera le calcul des chemins les plus courts en y passant la liste des LSP sauvés. Une fois que le calcul est terminé, le résultat obtenu est placé dans la FIB.</w:t>
+        <w:t xml:space="preserve">envoyer des messages HELLO en broadcast et traiter les </w:t>
+      </w:r>
+      <w:r>
+        <w:t xml:space="preserve">messages HELLO </w:t>
+      </w:r>
+      <w:r>
+        <w:t>reçus dans la méthode héritée, « receive »</w:t>
+      </w:r>
+      <w:r>
+        <w:t>, pour connaître ses voisins et établir une liste de ces derniers. Par la suite,</w:t>
+      </w:r>
+      <w:r>
+        <w:t xml:space="preserve"> des messages LSP vont </w:t>
+      </w:r>
+      <w:r>
+        <w:t>être envoyés en broadcast et traités</w:t>
+      </w:r>
+      <w:r>
+        <w:t xml:space="preserve"> en retour par la méthode héritée « receive ». Tant que la LSDB, base de données des LSP reçus, est vide, le calcul des chemins les plus courts ne commencera pas. Une fois des LSP sauvegardés dans la LSDB, la classe commandera le calcul des chemins les plus courts en y passant la </w:t>
+      </w:r>
+      <w:r>
+        <w:t>LSDB</w:t>
+      </w:r>
+      <w:r>
+        <w:t>. Une fois que le calcul est terminé, le résultat obtenu est placé dans la FIB.</w:t>
       </w:r>
     </w:p>
     <w:p/>
@@ -910,7 +947,13 @@
         <w:t xml:space="preserve">Cette classe permet </w:t>
       </w:r>
       <w:r>
-        <w:t>de définir, pour l’algorithme de Dijkstra, un routeur/point possédant une adresse IP comme identifiant, un coût total depuis une source donnée, une liste des liens/chemins, avec le coût pour chaque, enregistrés pour arriver à la destination de façon la plus courte, un booléen pour connaître si ce point, lors du calcul, a déjà été visité ou non, un deuxième booléen pour savoir si ce point étant la source et enfin un ou plusieurs liens attachés à ce point (fournis par la LSDB).</w:t>
+        <w:t>de définir, pour l’algorithme de Dijkstra, un routeur/point possédant une adresse IP comme identifiant, un coût total depuis une source donnée, une liste des liens/chemins, avec le</w:t>
+      </w:r>
+      <w:r>
+        <w:t>ur</w:t>
+      </w:r>
+      <w:r>
+        <w:t xml:space="preserve"> coût, enregistrés pour arriver à la destination de façon la plus courte, un booléen pour connaître si ce point, lors du calcul, a déjà été visité ou non, un deuxième booléen pour savoir si ce point étant la source et enfin un ou plusieurs liens attachés à ce point (fournis par la LSDB).</w:t>
       </w:r>
     </w:p>
     <w:p/>
@@ -951,7 +994,7 @@
         <w:t xml:space="preserve"> </w:t>
       </w:r>
       <w:r>
-        <w:t>de la topologie et d’en extraire, pour chaque point, le plus court chemin pour chaque point en manipulant les objets « Link » et « Point » avec l’algorithme de Dijkstra.</w:t>
+        <w:t>de la topologie et d’en extraire, pour chaque point, le plus court chemin en manipulant les objets « Link » et « Point » avec l’algorithme de Dijkstra.</w:t>
       </w:r>
     </w:p>
     <w:p/>
@@ -983,7 +1026,13 @@
         <w:t xml:space="preserve">Cette classe permet </w:t>
       </w:r>
       <w:r>
-        <w:t>une gestion plus facile des logs pour un affichage plus clair.</w:t>
+        <w:t xml:space="preserve">une gestion plus </w:t>
+      </w:r>
+      <w:r>
+        <w:t>aisée</w:t>
+      </w:r>
+      <w:r>
+        <w:t xml:space="preserve"> des logs pour un affichage plus clair.</w:t>
       </w:r>
     </w:p>
     <w:p/>
@@ -1533,7 +1582,19 @@
         <w:jc w:val="both"/>
       </w:pPr>
       <w:r>
-        <w:t>Tout d’abord, la première difficulté était la compréhension et la sauvegarde de la LSDB. En effet, il faut pour cela bien comprendre la structure de cette base de données afin d’avoir quelque chose de cohérent pour le calcul des meilleures routes.</w:t>
+        <w:t xml:space="preserve">Tout d’abord, la première difficulté était la compréhension et la sauvegarde de la LSDB. En effet, il faut pour cela bien comprendre la structure de cette base de données afin d’avoir </w:t>
+      </w:r>
+      <w:r>
+        <w:t>un objet</w:t>
+      </w:r>
+      <w:r>
+        <w:t xml:space="preserve"> cohérent pour </w:t>
+      </w:r>
+      <w:r>
+        <w:t>calculer l</w:t>
+      </w:r>
+      <w:r>
+        <w:t>es meilleures routes.</w:t>
       </w:r>
     </w:p>
     <w:p>
@@ -1559,7 +1620,13 @@
         <w:jc w:val="both"/>
       </w:pPr>
       <w:r>
-        <w:t>Enfin, l’algorithme de Dijkstra, toujours vu en mathématiques mais jamais implémenté, nous as pris quelques heures. Pour une meilleure compréhension de cet algorithme et de son debugging, les objets ont été nommés comme en cours de mathématiques avec des liens et des points. Un premier jet consistait à calculer pour un point hardcodé les meilleures routes pour chaque point de la topologie. E</w:t>
+        <w:t>Enfin, l’algorithme de Dijkstra, toujours vu en mathématiques</w:t>
+      </w:r>
+      <w:r>
+        <w:t xml:space="preserve"> mais jamais implémenté, nous a</w:t>
+      </w:r>
+      <w:r>
+        <w:t xml:space="preserve"> pris quelques heures. Pour une meilleure compréhension de cet algorithme et de son debugging, les objets ont été nommés comme en cours de mathématiques avec des liens et des points. Un premier jet consistait à calculer pour un point hardcodé les meilleures routes pour chaque point de la topologie. E</w:t>
       </w:r>
       <w:r>
         <w:t>nsuite, après avoir calculé et</w:t>
@@ -1574,13 +1641,27 @@
         <w:t xml:space="preserve">t total </w:t>
       </w:r>
       <w:r>
-        <w:t>pour chaque point à partir du point fixe hardcodé, le but du jeu était d’enregistrer les points visités avec le cout vers ce point dans une liste, appelée « </w:t>
+        <w:t>pour chaque point à partir du point fixe hardcodé, le but du jeu était d’enregistrer les points v</w:t>
+      </w:r>
+      <w:r>
+        <w:t>isités avec le coû</w:t>
+      </w:r>
+      <w:r>
+        <w:t>t vers ce point dans une liste, appelée « </w:t>
       </w:r>
       <w:r>
         <w:t>listOfCostsFromSrc</w:t>
       </w:r>
       <w:r>
-        <w:t> ». Une fois cette liste intègre et correcte, notre but était de calculer pour chaque point les meilleures routes pour tous les autres points et renvoyer le résultat à la classe principale « LSPRoutingProtocol ».</w:t>
+        <w:t xml:space="preserve"> ». Une fois cette liste intègre et correcte, notre but était de calculer pour chaque point les meilleures routes pour tous les autres points et </w:t>
+      </w:r>
+      <w:r>
+        <w:t xml:space="preserve">de </w:t>
+      </w:r>
+      <w:bookmarkStart w:id="1" w:name="_GoBack"/>
+      <w:bookmarkEnd w:id="1"/>
+      <w:r>
+        <w:t>renvoyer le résultat à la classe principale « LSPRoutingProtocol ».</w:t>
       </w:r>
     </w:p>
     <w:p>
@@ -1914,7 +1995,7 @@
         <w:rStyle w:val="Numrodepage"/>
         <w:noProof/>
       </w:rPr>
-      <w:t>2</w:t>
+      <w:t>5</w:t>
     </w:r>
     <w:r>
       <w:rPr>

</xml_diff>

<commit_message>
Correction du rapport: phase 3
</commit_message>
<xml_diff>
--- a/Report/rapport.docx
+++ b/Report/rapport.docx
@@ -541,7 +541,13 @@
         <w:jc w:val="both"/>
       </w:pPr>
       <w:r>
-        <w:t>En deuxième lieu, après la découverte des voisins par le routeur, il a été décidé de développer la partie du protocole LSP. Ayant la liste des voisins, nous pouvions alors commencer l’envoi de messages LSP et la gestion de la LSDB lors de la réception des LSPMessage.</w:t>
+        <w:t>En deuxième lieu, après la découverte des voisins par le routeur, il a été décidé de développer la partie du protocole LSP. Ayant la liste des voisins, nous pouvions alors commencer l’envoi de messages LSP et la gestion de la LSDB lors de la réception des LSPMessage</w:t>
+      </w:r>
+      <w:r>
+        <w:t xml:space="preserve"> dans chacun des routeurs</w:t>
+      </w:r>
+      <w:r>
+        <w:t>.</w:t>
       </w:r>
     </w:p>
     <w:p>
@@ -1626,40 +1632,46 @@
         <w:t xml:space="preserve"> mais jamais implémenté, nous a</w:t>
       </w:r>
       <w:r>
-        <w:t xml:space="preserve"> pris quelques heures. Pour une meilleure compréhension de cet algorithme et de son debugging, les objets ont été nommés comme en cours de mathématiques avec des liens et des points. Un premier jet consistait à calculer pour un point hardcodé les meilleures routes pour chaque point de la topologie. E</w:t>
-      </w:r>
-      <w:r>
-        <w:t>nsuite, après avoir calculé et</w:t>
-      </w:r>
-      <w:r>
-        <w:t xml:space="preserve"> affiché le co</w:t>
-      </w:r>
-      <w:r>
-        <w:t>û</w:t>
-      </w:r>
-      <w:r>
-        <w:t xml:space="preserve">t total </w:t>
-      </w:r>
-      <w:r>
-        <w:t>pour chaque point à partir du point fixe hardcodé, le but du jeu était d’enregistrer les points v</w:t>
-      </w:r>
-      <w:r>
-        <w:t>isités avec le coû</w:t>
-      </w:r>
-      <w:r>
-        <w:t>t vers ce point dans une liste, appelée « </w:t>
-      </w:r>
-      <w:r>
-        <w:t>listOfCostsFromSrc</w:t>
-      </w:r>
-      <w:r>
-        <w:t xml:space="preserve"> ». Une fois cette liste intègre et correcte, notre but était de calculer pour chaque point les meilleures routes pour tous les autres points et </w:t>
-      </w:r>
-      <w:r>
-        <w:t xml:space="preserve">de </w:t>
+        <w:t xml:space="preserve"> pris quelques </w:t>
+      </w:r>
+      <w:r>
+        <w:t>jours</w:t>
       </w:r>
       <w:bookmarkStart w:id="1" w:name="_GoBack"/>
       <w:bookmarkEnd w:id="1"/>
+      <w:r>
+        <w:t>. Pour une meilleure compréhension de cet algorithme et de son debugging, les objets ont été nommés comme en cours de mathématiques avec des liens et des points. Un premier jet consistait à calculer pour un point hardcodé les meilleures routes pour chaque point de la topologie. E</w:t>
+      </w:r>
+      <w:r>
+        <w:t>nsuite, après avoir calculé et</w:t>
+      </w:r>
+      <w:r>
+        <w:t xml:space="preserve"> affiché le co</w:t>
+      </w:r>
+      <w:r>
+        <w:t>û</w:t>
+      </w:r>
+      <w:r>
+        <w:t xml:space="preserve">t total </w:t>
+      </w:r>
+      <w:r>
+        <w:t>pour chaque point à partir du point fixe hardcodé, le but du jeu était d’enregistrer les points v</w:t>
+      </w:r>
+      <w:r>
+        <w:t>isités avec le coû</w:t>
+      </w:r>
+      <w:r>
+        <w:t>t vers ce point dans une liste, appelée « </w:t>
+      </w:r>
+      <w:r>
+        <w:t>listOfCostsFromSrc</w:t>
+      </w:r>
+      <w:r>
+        <w:t xml:space="preserve"> ». Une fois cette liste intègre et correcte, notre but était de calculer pour chaque point les meilleures routes pour tous les autres points et </w:t>
+      </w:r>
+      <w:r>
+        <w:t xml:space="preserve">de </w:t>
+      </w:r>
       <w:r>
         <w:t>renvoyer le résultat à la classe principale « LSPRoutingProtocol ».</w:t>
       </w:r>

</xml_diff>